<commit_message>
updated lectures and learn python page
</commit_message>
<xml_diff>
--- a/info-pages/You should learn Python.docx
+++ b/info-pages/You should learn Python.docx
@@ -116,8 +116,6 @@
     </w:p>
     <w:p/>
     <w:p>
-      <w:bookmarkStart w:id="0" w:name="_GoBack"/>
-      <w:bookmarkEnd w:id="0"/>
       <w:r>
         <w:t xml:space="preserve">For example, </w:t>
       </w:r>
@@ -292,6 +290,12 @@
     </w:p>
     <w:p/>
     <w:p>
+      <w:pPr>
+        <w:rPr>
+          <w:color w:val="0563C1" w:themeColor="hyperlink"/>
+          <w:u w:val="single"/>
+        </w:rPr>
+      </w:pPr>
       <w:r>
         <w:t xml:space="preserve">I'd recommend </w:t>
       </w:r>
@@ -329,6 +333,22 @@
           <w:t>https://www.dataquest.io/blog/jupyter-notebook-tutorial/</w:t>
         </w:r>
       </w:hyperlink>
+      <w:r>
+        <w:rPr>
+          <w:rStyle w:val="Hyperlink"/>
+        </w:rPr>
+        <w:t xml:space="preserve"> </w:t>
+      </w:r>
+      <w:r>
+        <w:t xml:space="preserve">(the </w:t>
+      </w:r>
+      <w:r>
+        <w:lastRenderedPageBreak/>
+        <w:t>tutorial</w:t>
+      </w:r>
+      <w:r>
+        <w:t xml:space="preserve"> is on the page I’ve linked to, you don’t need to sign up for anything, though the page tries to trick you into signing up for paid stuff; just keep scrolling) </w:t>
+      </w:r>
     </w:p>
     <w:p/>
     <w:p>
@@ -559,11 +579,39 @@
       <w:r>
         <w:t xml:space="preserve">. </w:t>
       </w:r>
+    </w:p>
+    <w:p>
       <w:r>
         <w:t>That said, i</w:t>
       </w:r>
       <w:r>
-        <w:t>f you're going to do anything on the web, you need to learn JavaScript. Fortunately, there are some decent frameworks which make life a lot easier. Everyone (myself included) seems to start off with jQuery</w:t>
+        <w:t>f you're going to do anything on the web, you need to learn JavaScript. Fortunately, there are some decent frameworks which make life a lot easier. Everyone</w:t>
+      </w:r>
+      <w:r>
+        <w:t xml:space="preserve">, </w:t>
+      </w:r>
+      <w:proofErr w:type="gramStart"/>
+      <w:r>
+        <w:t>myself</w:t>
+      </w:r>
+      <w:proofErr w:type="gramEnd"/>
+      <w:r>
+        <w:t xml:space="preserve"> included</w:t>
+      </w:r>
+      <w:r>
+        <w:t>,</w:t>
+      </w:r>
+      <w:r>
+        <w:t xml:space="preserve"> seems to start off with jQuery</w:t>
+      </w:r>
+      <w:r>
+        <w:t xml:space="preserve"> (</w:t>
+      </w:r>
+      <w:r>
+        <w:t>https://jquery.com/</w:t>
+      </w:r>
+      <w:r>
+        <w:t>)</w:t>
       </w:r>
       <w:r>
         <w:t>; it does make things much easier</w:t>
@@ -588,6 +636,20 @@
       </w:r>
       <w:r>
         <w:t xml:space="preserve">framework </w:t>
+      </w:r>
+      <w:r>
+        <w:t>(</w:t>
+      </w:r>
+      <w:r>
+        <w:t>https://vuejs.org/</w:t>
+      </w:r>
+      <w:r>
+        <w:t>)</w:t>
+      </w:r>
+      <w:bookmarkStart w:id="0" w:name="_GoBack"/>
+      <w:bookmarkEnd w:id="0"/>
+      <w:r>
+        <w:t xml:space="preserve"> </w:t>
       </w:r>
       <w:r>
         <w:t>for building reactive webpages.</w:t>
@@ -875,7 +937,7 @@
     </w:rPrDefault>
     <w:pPrDefault/>
   </w:docDefaults>
-  <w:latentStyles w:defLockedState="0" w:defUIPriority="99" w:defSemiHidden="0" w:defUnhideWhenUsed="0" w:defQFormat="0" w:count="377">
+  <w:latentStyles w:defLockedState="0" w:defUIPriority="99" w:defSemiHidden="0" w:defUnhideWhenUsed="0" w:defQFormat="0" w:count="376">
     <w:lsdException w:name="Normal" w:uiPriority="0" w:qFormat="1"/>
     <w:lsdException w:name="heading 1" w:uiPriority="0" w:qFormat="1"/>
     <w:lsdException w:name="heading 2" w:semiHidden="1" w:uiPriority="9" w:unhideWhenUsed="1" w:qFormat="1"/>
@@ -1250,7 +1312,6 @@
     <w:lsdException w:name="Mention" w:semiHidden="1" w:unhideWhenUsed="1"/>
     <w:lsdException w:name="Smart Hyperlink" w:semiHidden="1" w:unhideWhenUsed="1"/>
     <w:lsdException w:name="Smart Link" w:semiHidden="1" w:unhideWhenUsed="1"/>
-    <w:lsdException w:name="Smart Link Error" w:semiHidden="1" w:unhideWhenUsed="1"/>
   </w:latentStyles>
   <w:style w:type="paragraph" w:default="1" w:styleId="Normal">
     <w:name w:val="Normal"/>
@@ -1323,7 +1384,6 @@
   <w:style w:type="character" w:default="1" w:styleId="DefaultParagraphFont">
     <w:name w:val="Default Paragraph Font"/>
     <w:uiPriority w:val="1"/>
-    <w:semiHidden/>
     <w:unhideWhenUsed/>
   </w:style>
   <w:style w:type="table" w:default="1" w:styleId="TableNormal">

</xml_diff>